<commit_message>
observable egyptian math stuff
</commit_message>
<xml_diff>
--- a/explorables.docx
+++ b/explorables.docx
@@ -719,8 +719,914 @@
         </w:rPr>
         <w:t>Once you’re done, how would you start over from the beginning?</w:t>
       </w:r>
+    </w:p>
+    <w:p>
+      <w:pPr>
+        <w:rPr>
+          <w:rFonts w:ascii="Times" w:hAnsi="Times"/>
+        </w:rPr>
+      </w:pPr>
+    </w:p>
+    <w:p>
+      <w:pPr>
+        <w:rPr>
+          <w:rFonts w:ascii="Times" w:hAnsi="Times"/>
+        </w:rPr>
+      </w:pPr>
+    </w:p>
+    <w:p>
+      <w:pPr>
+        <w:rPr>
+          <w:rFonts w:ascii="Times" w:hAnsi="Times"/>
+        </w:rPr>
+      </w:pPr>
+    </w:p>
+    <w:p>
+      <w:pPr>
+        <w:jc w:val="center"/>
+        <w:rPr>
+          <w:rFonts w:ascii="Times" w:hAnsi="Times"/>
+        </w:rPr>
+      </w:pPr>
+      <w:r>
+        <w:rPr>
+          <w:rFonts w:ascii="Times" w:hAnsi="Times"/>
+        </w:rPr>
+        <w:t>INSPO</w:t>
+      </w:r>
+    </w:p>
+    <w:p>
+      <w:pPr>
+        <w:jc w:val="center"/>
+        <w:rPr>
+          <w:rFonts w:ascii="Times" w:hAnsi="Times"/>
+        </w:rPr>
+      </w:pPr>
+    </w:p>
+    <w:p>
+      <w:pPr>
+        <w:jc w:val="center"/>
+        <w:rPr>
+          <w:rFonts w:ascii="Times" w:hAnsi="Times"/>
+        </w:rPr>
+      </w:pPr>
+      <w:r>
+        <w:rPr>
+          <w:rFonts w:ascii="Times" w:hAnsi="Times"/>
+        </w:rPr>
+        <w:t xml:space="preserve">Idea </w:t>
+      </w:r>
+      <w:proofErr w:type="spellStart"/>
+      <w:r>
+        <w:rPr>
+          <w:rFonts w:ascii="Times" w:hAnsi="Times"/>
+        </w:rPr>
+        <w:t>Idea</w:t>
+      </w:r>
+      <w:proofErr w:type="spellEnd"/>
+      <w:r>
+        <w:rPr>
+          <w:rFonts w:ascii="Times" w:hAnsi="Times"/>
+        </w:rPr>
+        <w:t xml:space="preserve"> </w:t>
+      </w:r>
+      <w:proofErr w:type="spellStart"/>
+      <w:r>
+        <w:rPr>
+          <w:rFonts w:ascii="Times" w:hAnsi="Times"/>
+        </w:rPr>
+        <w:t>Idea</w:t>
+      </w:r>
+      <w:proofErr w:type="spellEnd"/>
+      <w:r>
+        <w:rPr>
+          <w:rFonts w:ascii="Times" w:hAnsi="Times"/>
+        </w:rPr>
+        <w:t xml:space="preserve"> </w:t>
+      </w:r>
+      <w:proofErr w:type="spellStart"/>
+      <w:r>
+        <w:rPr>
+          <w:rFonts w:ascii="Times" w:hAnsi="Times"/>
+        </w:rPr>
+        <w:t>Idea</w:t>
+      </w:r>
+      <w:proofErr w:type="spellEnd"/>
+      <w:r>
+        <w:rPr>
+          <w:rFonts w:ascii="Times" w:hAnsi="Times"/>
+        </w:rPr>
+        <w:t xml:space="preserve"> </w:t>
+      </w:r>
+      <w:proofErr w:type="spellStart"/>
+      <w:r>
+        <w:rPr>
+          <w:rFonts w:ascii="Times" w:hAnsi="Times"/>
+        </w:rPr>
+        <w:t>Idea</w:t>
+      </w:r>
+      <w:proofErr w:type="spellEnd"/>
+      <w:r>
+        <w:rPr>
+          <w:rFonts w:ascii="Times" w:hAnsi="Times"/>
+        </w:rPr>
+        <w:t xml:space="preserve"> </w:t>
+      </w:r>
+      <w:proofErr w:type="spellStart"/>
+      <w:r>
+        <w:rPr>
+          <w:rFonts w:ascii="Times" w:hAnsi="Times"/>
+        </w:rPr>
+        <w:t>Idea</w:t>
+      </w:r>
+      <w:proofErr w:type="spellEnd"/>
+      <w:r>
+        <w:rPr>
+          <w:rFonts w:ascii="Times" w:hAnsi="Times"/>
+        </w:rPr>
+        <w:t xml:space="preserve"> </w:t>
+      </w:r>
+      <w:proofErr w:type="spellStart"/>
+      <w:r>
+        <w:rPr>
+          <w:rFonts w:ascii="Times" w:hAnsi="Times"/>
+        </w:rPr>
+        <w:t>Idea</w:t>
+      </w:r>
+      <w:proofErr w:type="spellEnd"/>
+      <w:r>
+        <w:rPr>
+          <w:rFonts w:ascii="Times" w:hAnsi="Times"/>
+        </w:rPr>
+        <w:t xml:space="preserve"> </w:t>
+      </w:r>
+      <w:proofErr w:type="spellStart"/>
+      <w:r>
+        <w:rPr>
+          <w:rFonts w:ascii="Times" w:hAnsi="Times"/>
+        </w:rPr>
+        <w:t>Idea</w:t>
+      </w:r>
+      <w:proofErr w:type="spellEnd"/>
+      <w:r>
+        <w:rPr>
+          <w:rFonts w:ascii="Times" w:hAnsi="Times"/>
+        </w:rPr>
+        <w:t xml:space="preserve"> </w:t>
+      </w:r>
+      <w:proofErr w:type="spellStart"/>
+      <w:r>
+        <w:rPr>
+          <w:rFonts w:ascii="Times" w:hAnsi="Times"/>
+        </w:rPr>
+        <w:t>Idea</w:t>
+      </w:r>
+      <w:proofErr w:type="spellEnd"/>
+      <w:r>
+        <w:rPr>
+          <w:rFonts w:ascii="Times" w:hAnsi="Times"/>
+        </w:rPr>
+        <w:t xml:space="preserve"> </w:t>
+      </w:r>
+      <w:proofErr w:type="spellStart"/>
+      <w:r>
+        <w:rPr>
+          <w:rFonts w:ascii="Times" w:hAnsi="Times"/>
+        </w:rPr>
+        <w:t>Idea</w:t>
+      </w:r>
+      <w:proofErr w:type="spellEnd"/>
+      <w:r>
+        <w:rPr>
+          <w:rFonts w:ascii="Times" w:hAnsi="Times"/>
+        </w:rPr>
+        <w:t xml:space="preserve"> </w:t>
+      </w:r>
+      <w:proofErr w:type="spellStart"/>
+      <w:r>
+        <w:rPr>
+          <w:rFonts w:ascii="Times" w:hAnsi="Times"/>
+        </w:rPr>
+        <w:t>Idea</w:t>
+      </w:r>
+      <w:proofErr w:type="spellEnd"/>
+      <w:r>
+        <w:rPr>
+          <w:rFonts w:ascii="Times" w:hAnsi="Times"/>
+        </w:rPr>
+        <w:t xml:space="preserve"> </w:t>
+      </w:r>
+      <w:proofErr w:type="spellStart"/>
+      <w:r>
+        <w:rPr>
+          <w:rFonts w:ascii="Times" w:hAnsi="Times"/>
+        </w:rPr>
+        <w:t>Idea</w:t>
+      </w:r>
+      <w:proofErr w:type="spellEnd"/>
+      <w:r>
+        <w:rPr>
+          <w:rFonts w:ascii="Times" w:hAnsi="Times"/>
+        </w:rPr>
+        <w:t xml:space="preserve"> </w:t>
+      </w:r>
+      <w:proofErr w:type="spellStart"/>
+      <w:r>
+        <w:rPr>
+          <w:rFonts w:ascii="Times" w:hAnsi="Times"/>
+        </w:rPr>
+        <w:t>Idea</w:t>
+      </w:r>
+      <w:proofErr w:type="spellEnd"/>
+      <w:r>
+        <w:rPr>
+          <w:rFonts w:ascii="Times" w:hAnsi="Times"/>
+        </w:rPr>
+        <w:t xml:space="preserve"> </w:t>
+      </w:r>
+      <w:proofErr w:type="spellStart"/>
+      <w:r>
+        <w:rPr>
+          <w:rFonts w:ascii="Times" w:hAnsi="Times"/>
+        </w:rPr>
+        <w:t>Idea</w:t>
+      </w:r>
+      <w:proofErr w:type="spellEnd"/>
+      <w:r>
+        <w:rPr>
+          <w:rFonts w:ascii="Times" w:hAnsi="Times"/>
+        </w:rPr>
+        <w:t xml:space="preserve"> </w:t>
+      </w:r>
+      <w:proofErr w:type="spellStart"/>
+      <w:r>
+        <w:rPr>
+          <w:rFonts w:ascii="Times" w:hAnsi="Times"/>
+        </w:rPr>
+        <w:t>Idea</w:t>
+      </w:r>
+      <w:proofErr w:type="spellEnd"/>
+      <w:r>
+        <w:rPr>
+          <w:rFonts w:ascii="Times" w:hAnsi="Times"/>
+        </w:rPr>
+        <w:t xml:space="preserve"> </w:t>
+      </w:r>
+      <w:proofErr w:type="spellStart"/>
+      <w:r>
+        <w:rPr>
+          <w:rFonts w:ascii="Times" w:hAnsi="Times"/>
+        </w:rPr>
+        <w:t>Idea</w:t>
+      </w:r>
+      <w:proofErr w:type="spellEnd"/>
+      <w:r>
+        <w:rPr>
+          <w:rFonts w:ascii="Times" w:hAnsi="Times"/>
+        </w:rPr>
+        <w:t xml:space="preserve"> </w:t>
+      </w:r>
+      <w:proofErr w:type="spellStart"/>
+      <w:r>
+        <w:rPr>
+          <w:rFonts w:ascii="Times" w:hAnsi="Times"/>
+        </w:rPr>
+        <w:t>Idea</w:t>
+      </w:r>
+      <w:proofErr w:type="spellEnd"/>
+      <w:r>
+        <w:rPr>
+          <w:rFonts w:ascii="Times" w:hAnsi="Times"/>
+        </w:rPr>
+        <w:t xml:space="preserve"> </w:t>
+      </w:r>
+      <w:proofErr w:type="spellStart"/>
+      <w:r>
+        <w:rPr>
+          <w:rFonts w:ascii="Times" w:hAnsi="Times"/>
+        </w:rPr>
+        <w:t>Idea</w:t>
+      </w:r>
+      <w:proofErr w:type="spellEnd"/>
+      <w:r>
+        <w:rPr>
+          <w:rFonts w:ascii="Times" w:hAnsi="Times"/>
+        </w:rPr>
+        <w:t xml:space="preserve"> </w:t>
+      </w:r>
+      <w:proofErr w:type="spellStart"/>
+      <w:r>
+        <w:rPr>
+          <w:rFonts w:ascii="Times" w:hAnsi="Times"/>
+        </w:rPr>
+        <w:t>Idea</w:t>
+      </w:r>
+      <w:proofErr w:type="spellEnd"/>
+      <w:r>
+        <w:rPr>
+          <w:rFonts w:ascii="Times" w:hAnsi="Times"/>
+        </w:rPr>
+        <w:t xml:space="preserve"> </w:t>
+      </w:r>
+      <w:proofErr w:type="spellStart"/>
+      <w:r>
+        <w:rPr>
+          <w:rFonts w:ascii="Times" w:hAnsi="Times"/>
+        </w:rPr>
+        <w:t>Idea</w:t>
+      </w:r>
+      <w:proofErr w:type="spellEnd"/>
+      <w:r>
+        <w:rPr>
+          <w:rFonts w:ascii="Times" w:hAnsi="Times"/>
+        </w:rPr>
+        <w:t xml:space="preserve"> </w:t>
+      </w:r>
+      <w:proofErr w:type="spellStart"/>
+      <w:r>
+        <w:rPr>
+          <w:rFonts w:ascii="Times" w:hAnsi="Times"/>
+        </w:rPr>
+        <w:t>Idea</w:t>
+      </w:r>
+      <w:proofErr w:type="spellEnd"/>
+      <w:r>
+        <w:rPr>
+          <w:rFonts w:ascii="Times" w:hAnsi="Times"/>
+        </w:rPr>
+        <w:t xml:space="preserve"> </w:t>
+      </w:r>
+      <w:proofErr w:type="spellStart"/>
+      <w:r>
+        <w:rPr>
+          <w:rFonts w:ascii="Times" w:hAnsi="Times"/>
+        </w:rPr>
+        <w:t>Idea</w:t>
+      </w:r>
+      <w:proofErr w:type="spellEnd"/>
+      <w:r>
+        <w:rPr>
+          <w:rFonts w:ascii="Times" w:hAnsi="Times"/>
+        </w:rPr>
+        <w:t xml:space="preserve"> </w:t>
+      </w:r>
+      <w:proofErr w:type="spellStart"/>
+      <w:r>
+        <w:rPr>
+          <w:rFonts w:ascii="Times" w:hAnsi="Times"/>
+        </w:rPr>
+        <w:t>Idea</w:t>
+      </w:r>
+      <w:proofErr w:type="spellEnd"/>
+      <w:r>
+        <w:rPr>
+          <w:rFonts w:ascii="Times" w:hAnsi="Times"/>
+        </w:rPr>
+        <w:t xml:space="preserve"> </w:t>
+      </w:r>
+      <w:proofErr w:type="spellStart"/>
+      <w:r>
+        <w:rPr>
+          <w:rFonts w:ascii="Times" w:hAnsi="Times"/>
+        </w:rPr>
+        <w:t>Idea</w:t>
+      </w:r>
+      <w:proofErr w:type="spellEnd"/>
+      <w:r>
+        <w:rPr>
+          <w:rFonts w:ascii="Times" w:hAnsi="Times"/>
+        </w:rPr>
+        <w:t xml:space="preserve"> </w:t>
+      </w:r>
+      <w:proofErr w:type="spellStart"/>
+      <w:r>
+        <w:rPr>
+          <w:rFonts w:ascii="Times" w:hAnsi="Times"/>
+        </w:rPr>
+        <w:t>Idea</w:t>
+      </w:r>
+      <w:proofErr w:type="spellEnd"/>
+      <w:r>
+        <w:rPr>
+          <w:rFonts w:ascii="Times" w:hAnsi="Times"/>
+        </w:rPr>
+        <w:t xml:space="preserve"> </w:t>
+      </w:r>
+      <w:proofErr w:type="spellStart"/>
+      <w:r>
+        <w:rPr>
+          <w:rFonts w:ascii="Times" w:hAnsi="Times"/>
+        </w:rPr>
+        <w:t>Idea</w:t>
+      </w:r>
+      <w:proofErr w:type="spellEnd"/>
+      <w:r>
+        <w:rPr>
+          <w:rFonts w:ascii="Times" w:hAnsi="Times"/>
+        </w:rPr>
+        <w:t xml:space="preserve"> </w:t>
+      </w:r>
+      <w:proofErr w:type="spellStart"/>
+      <w:r>
+        <w:rPr>
+          <w:rFonts w:ascii="Times" w:hAnsi="Times"/>
+        </w:rPr>
+        <w:t>Idea</w:t>
+      </w:r>
+      <w:proofErr w:type="spellEnd"/>
+      <w:r>
+        <w:rPr>
+          <w:rFonts w:ascii="Times" w:hAnsi="Times"/>
+        </w:rPr>
+        <w:t xml:space="preserve"> </w:t>
+      </w:r>
+      <w:proofErr w:type="spellStart"/>
+      <w:r>
+        <w:rPr>
+          <w:rFonts w:ascii="Times" w:hAnsi="Times"/>
+        </w:rPr>
+        <w:t>Idea</w:t>
+      </w:r>
+      <w:proofErr w:type="spellEnd"/>
+      <w:r>
+        <w:rPr>
+          <w:rFonts w:ascii="Times" w:hAnsi="Times"/>
+        </w:rPr>
+        <w:t xml:space="preserve"> </w:t>
+      </w:r>
+      <w:proofErr w:type="spellStart"/>
+      <w:r>
+        <w:rPr>
+          <w:rFonts w:ascii="Times" w:hAnsi="Times"/>
+        </w:rPr>
+        <w:t>Idea</w:t>
+      </w:r>
+      <w:proofErr w:type="spellEnd"/>
+      <w:r>
+        <w:rPr>
+          <w:rFonts w:ascii="Times" w:hAnsi="Times"/>
+        </w:rPr>
+        <w:t xml:space="preserve"> </w:t>
+      </w:r>
+      <w:proofErr w:type="spellStart"/>
+      <w:r>
+        <w:rPr>
+          <w:rFonts w:ascii="Times" w:hAnsi="Times"/>
+        </w:rPr>
+        <w:t>Idea</w:t>
+      </w:r>
+      <w:proofErr w:type="spellEnd"/>
+      <w:r>
+        <w:rPr>
+          <w:rFonts w:ascii="Times" w:hAnsi="Times"/>
+        </w:rPr>
+        <w:t xml:space="preserve"> </w:t>
+      </w:r>
+      <w:proofErr w:type="spellStart"/>
+      <w:r>
+        <w:rPr>
+          <w:rFonts w:ascii="Times" w:hAnsi="Times"/>
+        </w:rPr>
+        <w:t>Idea</w:t>
+      </w:r>
+      <w:proofErr w:type="spellEnd"/>
+      <w:r>
+        <w:rPr>
+          <w:rFonts w:ascii="Times" w:hAnsi="Times"/>
+        </w:rPr>
+        <w:t xml:space="preserve"> </w:t>
+      </w:r>
+      <w:proofErr w:type="spellStart"/>
+      <w:r>
+        <w:rPr>
+          <w:rFonts w:ascii="Times" w:hAnsi="Times"/>
+        </w:rPr>
+        <w:t>Idea</w:t>
+      </w:r>
+      <w:proofErr w:type="spellEnd"/>
+      <w:r>
+        <w:rPr>
+          <w:rFonts w:ascii="Times" w:hAnsi="Times"/>
+        </w:rPr>
+        <w:t xml:space="preserve"> </w:t>
+      </w:r>
+      <w:proofErr w:type="spellStart"/>
+      <w:r>
+        <w:rPr>
+          <w:rFonts w:ascii="Times" w:hAnsi="Times"/>
+        </w:rPr>
+        <w:t>Idea</w:t>
+      </w:r>
+      <w:proofErr w:type="spellEnd"/>
+    </w:p>
+    <w:p>
+      <w:pPr>
+        <w:jc w:val="center"/>
+        <w:rPr>
+          <w:rFonts w:ascii="Times" w:hAnsi="Times"/>
+        </w:rPr>
+      </w:pPr>
       <w:bookmarkStart w:id="0" w:name="_GoBack"/>
+      <w:r>
+        <w:rPr>
+          <w:rFonts w:ascii="Times" w:hAnsi="Times"/>
+          <w:noProof/>
+        </w:rPr>
+        <mc:AlternateContent>
+          <mc:Choice Requires="wps">
+            <w:drawing>
+              <wp:anchor distT="0" distB="0" distL="114300" distR="114300" simplePos="0" relativeHeight="251664384" behindDoc="0" locked="0" layoutInCell="1" allowOverlap="1" wp14:anchorId="13BDFB9C" wp14:editId="11FD97CE">
+                <wp:simplePos x="0" y="0"/>
+                <wp:positionH relativeFrom="column">
+                  <wp:posOffset>889000</wp:posOffset>
+                </wp:positionH>
+                <wp:positionV relativeFrom="paragraph">
+                  <wp:posOffset>97790</wp:posOffset>
+                </wp:positionV>
+                <wp:extent cx="4191000" cy="368300"/>
+                <wp:effectExtent l="0" t="0" r="12700" b="12700"/>
+                <wp:wrapNone/>
+                <wp:docPr id="5" name="Rectangle 5"/>
+                <wp:cNvGraphicFramePr/>
+                <a:graphic xmlns:a="http://schemas.openxmlformats.org/drawingml/2006/main">
+                  <a:graphicData uri="http://schemas.microsoft.com/office/word/2010/wordprocessingShape">
+                    <wps:wsp>
+                      <wps:cNvSpPr/>
+                      <wps:spPr>
+                        <a:xfrm>
+                          <a:off x="0" y="0"/>
+                          <a:ext cx="4191000" cy="368300"/>
+                        </a:xfrm>
+                        <a:prstGeom prst="rect">
+                          <a:avLst/>
+                        </a:prstGeom>
+                      </wps:spPr>
+                      <wps:style>
+                        <a:lnRef idx="2">
+                          <a:schemeClr val="accent6"/>
+                        </a:lnRef>
+                        <a:fillRef idx="1">
+                          <a:schemeClr val="lt1"/>
+                        </a:fillRef>
+                        <a:effectRef idx="0">
+                          <a:schemeClr val="accent6"/>
+                        </a:effectRef>
+                        <a:fontRef idx="minor">
+                          <a:schemeClr val="dk1"/>
+                        </a:fontRef>
+                      </wps:style>
+                      <wps:bodyPr rot="0" spcFirstLastPara="0" vertOverflow="overflow" horzOverflow="overflow" vert="horz" wrap="square" lIns="91440" tIns="45720" rIns="91440" bIns="45720" numCol="1" spcCol="0" rtlCol="0" fromWordArt="0" anchor="ctr" anchorCtr="0" forceAA="0" compatLnSpc="1">
+                        <a:prstTxWarp prst="textNoShape">
+                          <a:avLst/>
+                        </a:prstTxWarp>
+                        <a:noAutofit/>
+                      </wps:bodyPr>
+                    </wps:wsp>
+                  </a:graphicData>
+                </a:graphic>
+              </wp:anchor>
+            </w:drawing>
+          </mc:Choice>
+          <mc:Fallback>
+            <w:pict>
+              <v:rect w14:anchorId="001C027B" id="Rectangle 5" o:spid="_x0000_s1026" style="position:absolute;margin-left:70pt;margin-top:7.7pt;width:330pt;height:29pt;z-index:251664384;visibility:visible;mso-wrap-style:square;mso-wrap-distance-left:9pt;mso-wrap-distance-top:0;mso-wrap-distance-right:9pt;mso-wrap-distance-bottom:0;mso-position-horizontal:absolute;mso-position-horizontal-relative:text;mso-position-vertical:absolute;mso-position-vertical-relative:text;v-text-anchor:middle" o:gfxdata="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" fillcolor="white [3201]" strokecolor="#70ad47 [3209]" strokeweight="1pt"/>
+            </w:pict>
+          </mc:Fallback>
+        </mc:AlternateContent>
+      </w:r>
       <w:bookmarkEnd w:id="0"/>
+    </w:p>
+    <w:p>
+      <w:pPr>
+        <w:jc w:val="center"/>
+        <w:rPr>
+          <w:rFonts w:ascii="Times" w:hAnsi="Times"/>
+        </w:rPr>
+      </w:pPr>
+    </w:p>
+    <w:p>
+      <w:pPr>
+        <w:jc w:val="center"/>
+        <w:rPr>
+          <w:rFonts w:ascii="Times" w:hAnsi="Times"/>
+        </w:rPr>
+      </w:pPr>
+    </w:p>
+    <w:p>
+      <w:pPr>
+        <w:jc w:val="center"/>
+        <w:rPr>
+          <w:rFonts w:ascii="Times" w:hAnsi="Times"/>
+        </w:rPr>
+      </w:pPr>
+    </w:p>
+    <w:p>
+      <w:pPr>
+        <w:jc w:val="center"/>
+        <w:rPr>
+          <w:rFonts w:ascii="Times" w:hAnsi="Times"/>
+        </w:rPr>
+      </w:pPr>
+      <w:r>
+        <w:rPr>
+          <w:rFonts w:ascii="Times" w:hAnsi="Times"/>
+          <w:noProof/>
+        </w:rPr>
+        <mc:AlternateContent>
+          <mc:Choice Requires="wps">
+            <w:drawing>
+              <wp:anchor distT="0" distB="0" distL="114300" distR="114300" simplePos="0" relativeHeight="251659264" behindDoc="0" locked="0" layoutInCell="1" allowOverlap="1" wp14:anchorId="62E0999D" wp14:editId="521A7A32">
+                <wp:simplePos x="0" y="0"/>
+                <wp:positionH relativeFrom="column">
+                  <wp:posOffset>-165100</wp:posOffset>
+                </wp:positionH>
+                <wp:positionV relativeFrom="paragraph">
+                  <wp:posOffset>232410</wp:posOffset>
+                </wp:positionV>
+                <wp:extent cx="3048000" cy="2578100"/>
+                <wp:effectExtent l="0" t="0" r="12700" b="12700"/>
+                <wp:wrapNone/>
+                <wp:docPr id="1" name="Rectangle 1"/>
+                <wp:cNvGraphicFramePr/>
+                <a:graphic xmlns:a="http://schemas.openxmlformats.org/drawingml/2006/main">
+                  <a:graphicData uri="http://schemas.microsoft.com/office/word/2010/wordprocessingShape">
+                    <wps:wsp>
+                      <wps:cNvSpPr/>
+                      <wps:spPr>
+                        <a:xfrm>
+                          <a:off x="0" y="0"/>
+                          <a:ext cx="3048000" cy="2578100"/>
+                        </a:xfrm>
+                        <a:prstGeom prst="rect">
+                          <a:avLst/>
+                        </a:prstGeom>
+                      </wps:spPr>
+                      <wps:style>
+                        <a:lnRef idx="2">
+                          <a:schemeClr val="accent6"/>
+                        </a:lnRef>
+                        <a:fillRef idx="1">
+                          <a:schemeClr val="lt1"/>
+                        </a:fillRef>
+                        <a:effectRef idx="0">
+                          <a:schemeClr val="accent6"/>
+                        </a:effectRef>
+                        <a:fontRef idx="minor">
+                          <a:schemeClr val="dk1"/>
+                        </a:fontRef>
+                      </wps:style>
+                      <wps:bodyPr rot="0" spcFirstLastPara="0" vertOverflow="overflow" horzOverflow="overflow" vert="horz" wrap="square" lIns="91440" tIns="45720" rIns="91440" bIns="45720" numCol="1" spcCol="0" rtlCol="0" fromWordArt="0" anchor="ctr" anchorCtr="0" forceAA="0" compatLnSpc="1">
+                        <a:prstTxWarp prst="textNoShape">
+                          <a:avLst/>
+                        </a:prstTxWarp>
+                        <a:noAutofit/>
+                      </wps:bodyPr>
+                    </wps:wsp>
+                  </a:graphicData>
+                </a:graphic>
+                <wp14:sizeRelH relativeFrom="margin">
+                  <wp14:pctWidth>0</wp14:pctWidth>
+                </wp14:sizeRelH>
+                <wp14:sizeRelV relativeFrom="margin">
+                  <wp14:pctHeight>0</wp14:pctHeight>
+                </wp14:sizeRelV>
+              </wp:anchor>
+            </w:drawing>
+          </mc:Choice>
+          <mc:Fallback>
+            <w:pict>
+              <v:rect w14:anchorId="1948962B" id="Rectangle 1" o:spid="_x0000_s1026" style="position:absolute;margin-left:-13pt;margin-top:18.3pt;width:240pt;height:203pt;z-index:251659264;visibility:visible;mso-wrap-style:square;mso-width-percent:0;mso-height-percent:0;mso-wrap-distance-left:9pt;mso-wrap-distance-top:0;mso-wrap-distance-right:9pt;mso-wrap-distance-bottom:0;mso-position-horizontal:absolute;mso-position-horizontal-relative:text;mso-position-vertical:absolute;mso-position-vertical-relative:text;mso-width-percent:0;mso-height-percent:0;mso-width-relative:margin;mso-height-relative:margin;v-text-anchor:middle" o:gfxdata="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" fillcolor="white [3201]" strokecolor="#70ad47 [3209]" strokeweight="1pt"/>
+            </w:pict>
+          </mc:Fallback>
+        </mc:AlternateContent>
+      </w:r>
+      <w:r>
+        <w:rPr>
+          <w:rFonts w:ascii="Times" w:hAnsi="Times"/>
+        </w:rPr>
+        <w:t>DRAW YOUR PRIMITIVES</w:t>
+      </w:r>
+    </w:p>
+    <w:p>
+      <w:pPr>
+        <w:jc w:val="center"/>
+        <w:rPr>
+          <w:rFonts w:ascii="Times" w:hAnsi="Times"/>
+        </w:rPr>
+      </w:pPr>
+    </w:p>
+    <w:p>
+      <w:pPr>
+        <w:jc w:val="center"/>
+        <w:rPr>
+          <w:rFonts w:ascii="Times" w:hAnsi="Times"/>
+        </w:rPr>
+      </w:pPr>
+      <w:r>
+        <w:rPr>
+          <w:rFonts w:ascii="Times" w:hAnsi="Times"/>
+        </w:rPr>
+        <mc:AlternateContent>
+          <mc:Choice Requires="wps">
+            <w:drawing>
+              <wp:anchor distT="0" distB="0" distL="114300" distR="114300" simplePos="0" relativeHeight="251662336" behindDoc="0" locked="0" layoutInCell="1" allowOverlap="1" wp14:anchorId="41B9EE49" wp14:editId="38D6452F">
+                <wp:simplePos x="0" y="0"/>
+                <wp:positionH relativeFrom="column">
+                  <wp:posOffset>50800</wp:posOffset>
+                </wp:positionH>
+                <wp:positionV relativeFrom="paragraph">
+                  <wp:posOffset>2609215</wp:posOffset>
+                </wp:positionV>
+                <wp:extent cx="2832100" cy="2755900"/>
+                <wp:effectExtent l="0" t="0" r="12700" b="12700"/>
+                <wp:wrapNone/>
+                <wp:docPr id="3" name="Rectangle 3"/>
+                <wp:cNvGraphicFramePr/>
+                <a:graphic xmlns:a="http://schemas.openxmlformats.org/drawingml/2006/main">
+                  <a:graphicData uri="http://schemas.microsoft.com/office/word/2010/wordprocessingShape">
+                    <wps:wsp>
+                      <wps:cNvSpPr/>
+                      <wps:spPr>
+                        <a:xfrm>
+                          <a:off x="0" y="0"/>
+                          <a:ext cx="2832100" cy="2755900"/>
+                        </a:xfrm>
+                        <a:prstGeom prst="rect">
+                          <a:avLst/>
+                        </a:prstGeom>
+                      </wps:spPr>
+                      <wps:style>
+                        <a:lnRef idx="2">
+                          <a:schemeClr val="accent6"/>
+                        </a:lnRef>
+                        <a:fillRef idx="1">
+                          <a:schemeClr val="lt1"/>
+                        </a:fillRef>
+                        <a:effectRef idx="0">
+                          <a:schemeClr val="accent6"/>
+                        </a:effectRef>
+                        <a:fontRef idx="minor">
+                          <a:schemeClr val="dk1"/>
+                        </a:fontRef>
+                      </wps:style>
+                      <wps:bodyPr rot="0" spcFirstLastPara="0" vertOverflow="overflow" horzOverflow="overflow" vert="horz" wrap="square" lIns="91440" tIns="45720" rIns="91440" bIns="45720" numCol="1" spcCol="0" rtlCol="0" fromWordArt="0" anchor="ctr" anchorCtr="0" forceAA="0" compatLnSpc="1">
+                        <a:prstTxWarp prst="textNoShape">
+                          <a:avLst/>
+                        </a:prstTxWarp>
+                        <a:noAutofit/>
+                      </wps:bodyPr>
+                    </wps:wsp>
+                  </a:graphicData>
+                </a:graphic>
+                <wp14:sizeRelV relativeFrom="margin">
+                  <wp14:pctHeight>0</wp14:pctHeight>
+                </wp14:sizeRelV>
+              </wp:anchor>
+            </w:drawing>
+          </mc:Choice>
+          <mc:Fallback>
+            <w:pict>
+              <v:rect w14:anchorId="5EE2F96F" id="Rectangle 3" o:spid="_x0000_s1026" style="position:absolute;margin-left:4pt;margin-top:205.45pt;width:223pt;height:217pt;z-index:251662336;visibility:visible;mso-wrap-style:square;mso-height-percent:0;mso-wrap-distance-left:9pt;mso-wrap-distance-top:0;mso-wrap-distance-right:9pt;mso-wrap-distance-bottom:0;mso-position-horizontal:absolute;mso-position-horizontal-relative:text;mso-position-vertical:absolute;mso-position-vertical-relative:text;mso-height-percent:0;mso-height-relative:margin;v-text-anchor:middle" o:gfxdata="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" fillcolor="white [3201]" strokecolor="#70ad47 [3209]" strokeweight="1pt"/>
+            </w:pict>
+          </mc:Fallback>
+        </mc:AlternateContent>
+      </w:r>
+      <w:r>
+        <w:rPr>
+          <w:rFonts w:ascii="Times" w:hAnsi="Times"/>
+          <w:noProof/>
+        </w:rPr>
+        <mc:AlternateContent>
+          <mc:Choice Requires="wps">
+            <w:drawing>
+              <wp:anchor distT="0" distB="0" distL="114300" distR="114300" simplePos="0" relativeHeight="251660288" behindDoc="0" locked="0" layoutInCell="1" allowOverlap="1" wp14:anchorId="66099B3C" wp14:editId="18EB425C">
+                <wp:simplePos x="0" y="0"/>
+                <wp:positionH relativeFrom="column">
+                  <wp:posOffset>3060700</wp:posOffset>
+                </wp:positionH>
+                <wp:positionV relativeFrom="paragraph">
+                  <wp:posOffset>94615</wp:posOffset>
+                </wp:positionV>
+                <wp:extent cx="2844800" cy="2362200"/>
+                <wp:effectExtent l="0" t="0" r="12700" b="12700"/>
+                <wp:wrapNone/>
+                <wp:docPr id="2" name="Rectangle 2"/>
+                <wp:cNvGraphicFramePr/>
+                <a:graphic xmlns:a="http://schemas.openxmlformats.org/drawingml/2006/main">
+                  <a:graphicData uri="http://schemas.microsoft.com/office/word/2010/wordprocessingShape">
+                    <wps:wsp>
+                      <wps:cNvSpPr/>
+                      <wps:spPr>
+                        <a:xfrm>
+                          <a:off x="0" y="0"/>
+                          <a:ext cx="2844800" cy="2362200"/>
+                        </a:xfrm>
+                        <a:prstGeom prst="rect">
+                          <a:avLst/>
+                        </a:prstGeom>
+                      </wps:spPr>
+                      <wps:style>
+                        <a:lnRef idx="2">
+                          <a:schemeClr val="accent6"/>
+                        </a:lnRef>
+                        <a:fillRef idx="1">
+                          <a:schemeClr val="lt1"/>
+                        </a:fillRef>
+                        <a:effectRef idx="0">
+                          <a:schemeClr val="accent6"/>
+                        </a:effectRef>
+                        <a:fontRef idx="minor">
+                          <a:schemeClr val="dk1"/>
+                        </a:fontRef>
+                      </wps:style>
+                      <wps:bodyPr rot="0" spcFirstLastPara="0" vertOverflow="overflow" horzOverflow="overflow" vert="horz" wrap="square" lIns="91440" tIns="45720" rIns="91440" bIns="45720" numCol="1" spcCol="0" rtlCol="0" fromWordArt="0" anchor="ctr" anchorCtr="0" forceAA="0" compatLnSpc="1">
+                        <a:prstTxWarp prst="textNoShape">
+                          <a:avLst/>
+                        </a:prstTxWarp>
+                        <a:noAutofit/>
+                      </wps:bodyPr>
+                    </wps:wsp>
+                  </a:graphicData>
+                </a:graphic>
+                <wp14:sizeRelH relativeFrom="margin">
+                  <wp14:pctWidth>0</wp14:pctWidth>
+                </wp14:sizeRelH>
+              </wp:anchor>
+            </w:drawing>
+          </mc:Choice>
+          <mc:Fallback>
+            <w:pict>
+              <v:rect w14:anchorId="160DEFC9" id="Rectangle 2" o:spid="_x0000_s1026" style="position:absolute;margin-left:241pt;margin-top:7.45pt;width:224pt;height:186pt;z-index:251660288;visibility:visible;mso-wrap-style:square;mso-width-percent:0;mso-wrap-distance-left:9pt;mso-wrap-distance-top:0;mso-wrap-distance-right:9pt;mso-wrap-distance-bottom:0;mso-position-horizontal:absolute;mso-position-horizontal-relative:text;mso-position-vertical:absolute;mso-position-vertical-relative:text;mso-width-percent:0;mso-width-relative:margin;v-text-anchor:middle" o:gfxdata="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" fillcolor="white [3201]" strokecolor="#70ad47 [3209]" strokeweight="1pt"/>
+            </w:pict>
+          </mc:Fallback>
+        </mc:AlternateContent>
+      </w:r>
+      <w:r>
+        <w:rPr>
+          <w:rFonts w:ascii="Times" w:hAnsi="Times"/>
+        </w:rPr>
+        <mc:AlternateContent>
+          <mc:Choice Requires="wps">
+            <w:drawing>
+              <wp:anchor distT="0" distB="0" distL="114300" distR="114300" simplePos="0" relativeHeight="251663360" behindDoc="0" locked="0" layoutInCell="1" allowOverlap="1" wp14:anchorId="6E0AC878" wp14:editId="17B78555">
+                <wp:simplePos x="0" y="0"/>
+                <wp:positionH relativeFrom="column">
+                  <wp:posOffset>3060700</wp:posOffset>
+                </wp:positionH>
+                <wp:positionV relativeFrom="paragraph">
+                  <wp:posOffset>2603500</wp:posOffset>
+                </wp:positionV>
+                <wp:extent cx="3251200" cy="2362200"/>
+                <wp:effectExtent l="0" t="0" r="12700" b="12700"/>
+                <wp:wrapNone/>
+                <wp:docPr id="4" name="Rectangle 4"/>
+                <wp:cNvGraphicFramePr/>
+                <a:graphic xmlns:a="http://schemas.openxmlformats.org/drawingml/2006/main">
+                  <a:graphicData uri="http://schemas.microsoft.com/office/word/2010/wordprocessingShape">
+                    <wps:wsp>
+                      <wps:cNvSpPr/>
+                      <wps:spPr>
+                        <a:xfrm>
+                          <a:off x="0" y="0"/>
+                          <a:ext cx="3251200" cy="2362200"/>
+                        </a:xfrm>
+                        <a:prstGeom prst="rect">
+                          <a:avLst/>
+                        </a:prstGeom>
+                      </wps:spPr>
+                      <wps:style>
+                        <a:lnRef idx="2">
+                          <a:schemeClr val="accent6"/>
+                        </a:lnRef>
+                        <a:fillRef idx="1">
+                          <a:schemeClr val="lt1"/>
+                        </a:fillRef>
+                        <a:effectRef idx="0">
+                          <a:schemeClr val="accent6"/>
+                        </a:effectRef>
+                        <a:fontRef idx="minor">
+                          <a:schemeClr val="dk1"/>
+                        </a:fontRef>
+                      </wps:style>
+                      <wps:bodyPr rot="0" spcFirstLastPara="0" vertOverflow="overflow" horzOverflow="overflow" vert="horz" wrap="square" lIns="91440" tIns="45720" rIns="91440" bIns="45720" numCol="1" spcCol="0" rtlCol="0" fromWordArt="0" anchor="ctr" anchorCtr="0" forceAA="0" compatLnSpc="1">
+                        <a:prstTxWarp prst="textNoShape">
+                          <a:avLst/>
+                        </a:prstTxWarp>
+                        <a:noAutofit/>
+                      </wps:bodyPr>
+                    </wps:wsp>
+                  </a:graphicData>
+                </a:graphic>
+              </wp:anchor>
+            </w:drawing>
+          </mc:Choice>
+          <mc:Fallback>
+            <w:pict>
+              <v:rect w14:anchorId="48EFD206" id="Rectangle 4" o:spid="_x0000_s1026" style="position:absolute;margin-left:241pt;margin-top:205pt;width:256pt;height:186pt;z-index:251663360;visibility:visible;mso-wrap-style:square;mso-wrap-distance-left:9pt;mso-wrap-distance-top:0;mso-wrap-distance-right:9pt;mso-wrap-distance-bottom:0;mso-position-horizontal:absolute;mso-position-horizontal-relative:text;mso-position-vertical:absolute;mso-position-vertical-relative:text;v-text-anchor:middle" o:gfxdata="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" fillcolor="white [3201]" strokecolor="#70ad47 [3209]" strokeweight="1pt"/>
+            </w:pict>
+          </mc:Fallback>
+        </mc:AlternateContent>
+      </w:r>
     </w:p>
     <w:sectPr>
       <w:pgSz w:w="12240" w:h="15840"/>
@@ -1437,6 +2343,33 @@
       <w:contextualSpacing/>
     </w:pPr>
   </w:style>
+  <w:style w:type="paragraph" w:styleId="BalloonText">
+    <w:name w:val="Balloon Text"/>
+    <w:basedOn w:val="Normal"/>
+    <w:link w:val="BalloonTextChar"/>
+    <w:uiPriority w:val="99"/>
+    <w:semiHidden/>
+    <w:unhideWhenUsed/>
+    <w:rsid w:val="001C1234"/>
+    <w:rPr>
+      <w:rFonts w:ascii="Times New Roman" w:hAnsi="Times New Roman" w:cs="Times New Roman"/>
+      <w:sz w:val="18"/>
+      <w:szCs w:val="18"/>
+    </w:rPr>
+  </w:style>
+  <w:style w:type="character" w:customStyle="1" w:styleId="BalloonTextChar">
+    <w:name w:val="Balloon Text Char"/>
+    <w:basedOn w:val="DefaultParagraphFont"/>
+    <w:link w:val="BalloonText"/>
+    <w:uiPriority w:val="99"/>
+    <w:semiHidden/>
+    <w:rsid w:val="001C1234"/>
+    <w:rPr>
+      <w:rFonts w:ascii="Times New Roman" w:hAnsi="Times New Roman" w:cs="Times New Roman"/>
+      <w:sz w:val="18"/>
+      <w:szCs w:val="18"/>
+    </w:rPr>
+  </w:style>
 </w:styles>
 </file>
 

</xml_diff>